<commit_message>
FRPERF-59: Remove SFRA cartridge and update configuration
</commit_message>
<xml_diff>
--- a/documentation/Integration Guide - GTM Module.docx
+++ b/documentation/Integration Guide - GTM Module.docx
@@ -347,7 +347,7 @@
         <w:p>
           <w:pPr>
             <w:tabs>
-              <w:tab w:val="right" w:pos="9030"/>
+              <w:tab w:val="right" w:pos="9025.511811023624"/>
             </w:tabs>
             <w:spacing w:before="80" w:line="240" w:lineRule="auto"/>
             <w:ind w:left="0" w:firstLine="0"/>
@@ -440,7 +440,7 @@
         <w:p>
           <w:pPr>
             <w:tabs>
-              <w:tab w:val="right" w:pos="9030"/>
+              <w:tab w:val="right" w:pos="9025.511811023624"/>
             </w:tabs>
             <w:spacing w:before="200" w:line="240" w:lineRule="auto"/>
             <w:ind w:left="0" w:firstLine="0"/>
@@ -528,7 +528,7 @@
         <w:p>
           <w:pPr>
             <w:tabs>
-              <w:tab w:val="right" w:pos="9030"/>
+              <w:tab w:val="right" w:pos="9025.511811023624"/>
             </w:tabs>
             <w:spacing w:before="60" w:line="240" w:lineRule="auto"/>
             <w:ind w:left="360" w:firstLine="0"/>
@@ -616,7 +616,7 @@
         <w:p>
           <w:pPr>
             <w:tabs>
-              <w:tab w:val="right" w:pos="9030"/>
+              <w:tab w:val="right" w:pos="9025.511811023624"/>
             </w:tabs>
             <w:spacing w:before="60" w:line="240" w:lineRule="auto"/>
             <w:ind w:left="360" w:firstLine="0"/>
@@ -704,7 +704,7 @@
         <w:p>
           <w:pPr>
             <w:tabs>
-              <w:tab w:val="right" w:pos="9030"/>
+              <w:tab w:val="right" w:pos="9025.511811023624"/>
             </w:tabs>
             <w:spacing w:before="200" w:line="240" w:lineRule="auto"/>
             <w:ind w:left="0" w:firstLine="0"/>
@@ -778,7 +778,7 @@
               <w:vertAlign w:val="baseline"/>
               <w:rtl w:val="0"/>
             </w:rPr>
-            <w:t xml:space="preserve">4</w:t>
+            <w:t xml:space="preserve">3</w:t>
           </w:r>
           <w:r>
             <w:fldChar w:fldCharType="end"/>
@@ -792,186 +792,10 @@
         <w:p>
           <w:pPr>
             <w:tabs>
-              <w:tab w:val="right" w:pos="9030"/>
+              <w:tab w:val="right" w:pos="9025.511811023624"/>
             </w:tabs>
             <w:spacing w:before="60" w:line="240" w:lineRule="auto"/>
             <w:ind w:left="360" w:firstLine="0"/>
-            <w:rPr>
-              <w:rFonts w:ascii="Arial" w:cs="Arial" w:eastAsia="Arial" w:hAnsi="Arial"/>
-              <w:b w:val="0"/>
-              <w:i w:val="0"/>
-              <w:smallCaps w:val="0"/>
-              <w:strike w:val="0"/>
-              <w:color w:val="000000"/>
-              <w:sz w:val="22"/>
-              <w:szCs w:val="22"/>
-              <w:u w:val="none"/>
-              <w:shd w:fill="auto" w:val="clear"/>
-              <w:vertAlign w:val="baseline"/>
-            </w:rPr>
-          </w:pPr>
-          <w:hyperlink w:anchor="_vadh1pzdnx15">
-            <w:r>
-              <w:rPr>
-                <w:rFonts w:ascii="Arial" w:cs="Arial" w:eastAsia="Arial" w:hAnsi="Arial"/>
-                <w:b w:val="0"/>
-                <w:i w:val="0"/>
-                <w:smallCaps w:val="0"/>
-                <w:strike w:val="0"/>
-                <w:color w:val="000000"/>
-                <w:sz w:val="22"/>
-                <w:szCs w:val="22"/>
-                <w:u w:val="none"/>
-                <w:shd w:fill="auto" w:val="clear"/>
-                <w:vertAlign w:val="baseline"/>
-                <w:rtl w:val="0"/>
-              </w:rPr>
-              <w:t xml:space="preserve">SFRA</w:t>
-            </w:r>
-          </w:hyperlink>
-          <w:r>
-            <w:rPr>
-              <w:rFonts w:ascii="Arial" w:cs="Arial" w:eastAsia="Arial" w:hAnsi="Arial"/>
-              <w:b w:val="0"/>
-              <w:i w:val="0"/>
-              <w:smallCaps w:val="0"/>
-              <w:strike w:val="0"/>
-              <w:color w:val="000000"/>
-              <w:sz w:val="22"/>
-              <w:szCs w:val="22"/>
-              <w:u w:val="none"/>
-              <w:shd w:fill="auto" w:val="clear"/>
-              <w:vertAlign w:val="baseline"/>
-              <w:rtl w:val="0"/>
-            </w:rPr>
-            <w:tab/>
-          </w:r>
-          <w:r>
-            <w:fldChar w:fldCharType="begin"/>
-            <w:instrText xml:space="preserve"> PAGEREF _vadh1pzdnx15 \h </w:instrText>
-            <w:fldChar w:fldCharType="separate"/>
-          </w:r>
-          <w:r>
-            <w:rPr>
-              <w:rFonts w:ascii="Arial" w:cs="Arial" w:eastAsia="Arial" w:hAnsi="Arial"/>
-              <w:b w:val="0"/>
-              <w:i w:val="0"/>
-              <w:smallCaps w:val="0"/>
-              <w:strike w:val="0"/>
-              <w:color w:val="000000"/>
-              <w:sz w:val="22"/>
-              <w:szCs w:val="22"/>
-              <w:u w:val="none"/>
-              <w:shd w:fill="auto" w:val="clear"/>
-              <w:vertAlign w:val="baseline"/>
-              <w:rtl w:val="0"/>
-            </w:rPr>
-            <w:t xml:space="preserve">4</w:t>
-          </w:r>
-          <w:r>
-            <w:fldChar w:fldCharType="end"/>
-          </w:r>
-          <w:r>
-            <w:rPr>
-              <w:rtl w:val="0"/>
-            </w:rPr>
-          </w:r>
-        </w:p>
-        <w:p>
-          <w:pPr>
-            <w:tabs>
-              <w:tab w:val="right" w:pos="9030"/>
-            </w:tabs>
-            <w:spacing w:before="60" w:line="240" w:lineRule="auto"/>
-            <w:ind w:left="360" w:firstLine="0"/>
-            <w:rPr>
-              <w:rFonts w:ascii="Arial" w:cs="Arial" w:eastAsia="Arial" w:hAnsi="Arial"/>
-              <w:b w:val="0"/>
-              <w:i w:val="0"/>
-              <w:smallCaps w:val="0"/>
-              <w:strike w:val="0"/>
-              <w:color w:val="000000"/>
-              <w:sz w:val="22"/>
-              <w:szCs w:val="22"/>
-              <w:u w:val="none"/>
-              <w:shd w:fill="auto" w:val="clear"/>
-              <w:vertAlign w:val="baseline"/>
-            </w:rPr>
-          </w:pPr>
-          <w:hyperlink w:anchor="_84zj5entm82h">
-            <w:r>
-              <w:rPr>
-                <w:rFonts w:ascii="Arial" w:cs="Arial" w:eastAsia="Arial" w:hAnsi="Arial"/>
-                <w:b w:val="0"/>
-                <w:i w:val="0"/>
-                <w:smallCaps w:val="0"/>
-                <w:strike w:val="0"/>
-                <w:color w:val="000000"/>
-                <w:sz w:val="22"/>
-                <w:szCs w:val="22"/>
-                <w:u w:val="none"/>
-                <w:shd w:fill="auto" w:val="clear"/>
-                <w:vertAlign w:val="baseline"/>
-                <w:rtl w:val="0"/>
-              </w:rPr>
-              <w:t xml:space="preserve">Site Genesis</w:t>
-            </w:r>
-          </w:hyperlink>
-          <w:r>
-            <w:rPr>
-              <w:rFonts w:ascii="Arial" w:cs="Arial" w:eastAsia="Arial" w:hAnsi="Arial"/>
-              <w:b w:val="0"/>
-              <w:i w:val="0"/>
-              <w:smallCaps w:val="0"/>
-              <w:strike w:val="0"/>
-              <w:color w:val="000000"/>
-              <w:sz w:val="22"/>
-              <w:szCs w:val="22"/>
-              <w:u w:val="none"/>
-              <w:shd w:fill="auto" w:val="clear"/>
-              <w:vertAlign w:val="baseline"/>
-              <w:rtl w:val="0"/>
-            </w:rPr>
-            <w:tab/>
-          </w:r>
-          <w:r>
-            <w:fldChar w:fldCharType="begin"/>
-            <w:instrText xml:space="preserve"> PAGEREF _84zj5entm82h \h </w:instrText>
-            <w:fldChar w:fldCharType="separate"/>
-          </w:r>
-          <w:r>
-            <w:rPr>
-              <w:rFonts w:ascii="Arial" w:cs="Arial" w:eastAsia="Arial" w:hAnsi="Arial"/>
-              <w:b w:val="0"/>
-              <w:i w:val="0"/>
-              <w:smallCaps w:val="0"/>
-              <w:strike w:val="0"/>
-              <w:color w:val="000000"/>
-              <w:sz w:val="22"/>
-              <w:szCs w:val="22"/>
-              <w:u w:val="none"/>
-              <w:shd w:fill="auto" w:val="clear"/>
-              <w:vertAlign w:val="baseline"/>
-              <w:rtl w:val="0"/>
-            </w:rPr>
-            <w:t xml:space="preserve">4</w:t>
-          </w:r>
-          <w:r>
-            <w:fldChar w:fldCharType="end"/>
-          </w:r>
-          <w:r>
-            <w:rPr>
-              <w:rtl w:val="0"/>
-            </w:rPr>
-          </w:r>
-        </w:p>
-        <w:p>
-          <w:pPr>
-            <w:tabs>
-              <w:tab w:val="right" w:pos="9030"/>
-            </w:tabs>
-            <w:spacing w:before="60" w:line="240" w:lineRule="auto"/>
-            <w:ind w:left="720" w:firstLine="0"/>
             <w:rPr>
               <w:rFonts w:ascii="Arial" w:cs="Arial" w:eastAsia="Arial" w:hAnsi="Arial"/>
               <w:b w:val="0"/>
@@ -1056,10 +880,10 @@
         <w:p>
           <w:pPr>
             <w:tabs>
-              <w:tab w:val="right" w:pos="9030"/>
+              <w:tab w:val="right" w:pos="9025.511811023624"/>
             </w:tabs>
             <w:spacing w:before="60" w:line="240" w:lineRule="auto"/>
-            <w:ind w:left="720" w:firstLine="0"/>
+            <w:ind w:left="360" w:firstLine="0"/>
             <w:rPr>
               <w:rFonts w:ascii="Arial" w:cs="Arial" w:eastAsia="Arial" w:hAnsi="Arial"/>
               <w:b w:val="0"/>
@@ -1144,10 +968,10 @@
         <w:p>
           <w:pPr>
             <w:tabs>
-              <w:tab w:val="right" w:pos="9030"/>
+              <w:tab w:val="right" w:pos="9025.511811023624"/>
             </w:tabs>
             <w:spacing w:before="60" w:line="240" w:lineRule="auto"/>
-            <w:ind w:left="720" w:firstLine="0"/>
+            <w:ind w:left="360" w:firstLine="0"/>
             <w:rPr>
               <w:rFonts w:ascii="Arial" w:cs="Arial" w:eastAsia="Arial" w:hAnsi="Arial"/>
               <w:b w:val="0"/>
@@ -1218,7 +1042,7 @@
               <w:vertAlign w:val="baseline"/>
               <w:rtl w:val="0"/>
             </w:rPr>
-            <w:t xml:space="preserve">5</w:t>
+            <w:t xml:space="preserve">4</w:t>
           </w:r>
           <w:r>
             <w:fldChar w:fldCharType="end"/>
@@ -1232,10 +1056,10 @@
         <w:p>
           <w:pPr>
             <w:tabs>
-              <w:tab w:val="right" w:pos="9030"/>
+              <w:tab w:val="right" w:pos="9025.511811023624"/>
             </w:tabs>
             <w:spacing w:before="60" w:line="240" w:lineRule="auto"/>
-            <w:ind w:left="720" w:firstLine="0"/>
+            <w:ind w:left="360" w:firstLine="0"/>
             <w:rPr>
               <w:rFonts w:ascii="Arial" w:cs="Arial" w:eastAsia="Arial" w:hAnsi="Arial"/>
               <w:b w:val="0"/>
@@ -1320,10 +1144,10 @@
         <w:p>
           <w:pPr>
             <w:tabs>
-              <w:tab w:val="right" w:pos="9030"/>
+              <w:tab w:val="right" w:pos="9025.511811023624"/>
             </w:tabs>
             <w:spacing w:after="80" w:before="60" w:line="240" w:lineRule="auto"/>
-            <w:ind w:left="720" w:firstLine="0"/>
+            <w:ind w:left="360" w:firstLine="0"/>
             <w:rPr>
               <w:rFonts w:ascii="Arial" w:cs="Arial" w:eastAsia="Arial" w:hAnsi="Arial"/>
               <w:b w:val="0"/>
@@ -1494,7 +1318,7 @@
         <w:rPr>
           <w:rtl w:val="0"/>
         </w:rPr>
-        <w:t xml:space="preserve">This module helps you integrate Google Tag Manager (GTM) and some enhanced ecommerce tags for both SiteGenesis and SFRA websites. There is a common integration part and specific one depending if you use SiteGenesis or SFRA. This documentation explain how to install and implement cartridges so that events are send to GTM but doesn’t show how to configure GTM side.</w:t>
+        <w:t xml:space="preserve">This module helps you integrate Google Tag Manager (GTM) and some enhanced ecommerce tags for SiteGenesis website. This documentation explains how to install and implement cartridges so that events are sent to GTM, but it doesn’t show how to configure GTM side.</w:t>
       </w:r>
     </w:p>
     <w:p>
@@ -1686,41 +1510,6 @@
           <w:b w:val="1"/>
           <w:rtl w:val="0"/>
         </w:rPr>
-        <w:t xml:space="preserve">int_gtm_sfra:</w:t>
-      </w:r>
-      <w:r>
-        <w:rPr>
-          <w:rtl w:val="0"/>
-        </w:rPr>
-        <w:t xml:space="preserve"> the cartridge adding GTM to SFRA</w:t>
-      </w:r>
-    </w:p>
-    <w:p>
-      <w:pPr>
-        <w:rPr/>
-      </w:pPr>
-      <w:r>
-        <w:rPr>
-          <w:rtl w:val="0"/>
-        </w:rPr>
-      </w:r>
-    </w:p>
-    <w:p>
-      <w:pPr>
-        <w:numPr>
-          <w:ilvl w:val="0"/>
-          <w:numId w:val="1"/>
-        </w:numPr>
-        <w:ind w:left="720" w:hanging="360"/>
-        <w:rPr>
-          <w:u w:val="none"/>
-        </w:rPr>
-      </w:pPr>
-      <w:r>
-        <w:rPr>
-          <w:b w:val="1"/>
-          <w:rtl w:val="0"/>
-        </w:rPr>
         <w:t xml:space="preserve">metadata:</w:t>
       </w:r>
       <w:r>
@@ -1749,7 +1538,7 @@
         <w:rPr>
           <w:rtl w:val="0"/>
         </w:rPr>
-        <w:t xml:space="preserve">Copy paste the correct cartridge directory (int_gtm if you are using SiteGenesis and int_gtm_sfra for SFRA) to your project cartridges directory, or you can make a symbolic link to it so that you can easily pull new version of the repository for updates. Then you have to add this new cartridge to your dw.json file and to upload it to your sandbox (using npm or prophet uploader for example)</w:t>
+        <w:t xml:space="preserve">Copy paste the cartridge directory (int_gtm) to your project cartridges directory, or you can make a symbolic link to it so that you can easily pull new versions of the repository for updates (or you can use git submodules system). Then you have to add this new cartridge to your dw.json file and to upload it to your sandbox (using npm or prophet uploader for example)</w:t>
       </w:r>
     </w:p>
     <w:p>
@@ -1785,7 +1574,7 @@
         <w:rPr>
           <w:rtl w:val="0"/>
         </w:rPr>
-        <w:t xml:space="preserve"> and add "int_gtm" or "int_gtm_sfra" (depending on the version you use) to the cartridge path.</w:t>
+        <w:t xml:space="preserve"> and add "int_gtm" to the cartridge path.</w:t>
       </w:r>
     </w:p>
     <w:p>
@@ -2048,7 +1837,7 @@
         <w:rPr>
           <w:rtl w:val="0"/>
         </w:rPr>
-        <w:t xml:space="preserve">This implementation guide will be useful for SiteGenesis side as there are some steps to follow instead of SFRA in which templates and controllers overriding can be done transparently without any action.</w:t>
+        <w:t xml:space="preserve">This implementation guide will be useful to update SiteGenesis templates and controllers.</w:t>
       </w:r>
     </w:p>
     <w:p>
@@ -2069,82 +1858,9 @@
           <w:numId w:val="2"/>
         </w:numPr>
         <w:ind w:left="1440" w:hanging="360"/>
-        <w:rPr>
-          <w:u w:val="none"/>
-        </w:rPr>
-      </w:pPr>
-      <w:bookmarkStart w:colFirst="0" w:colLast="0" w:name="_vadh1pzdnx15" w:id="7"/>
+      </w:pPr>
+      <w:bookmarkStart w:colFirst="0" w:colLast="0" w:name="_v9wz8g86g63l" w:id="7"/>
       <w:bookmarkEnd w:id="7"/>
-      <w:r>
-        <w:rPr>
-          <w:rtl w:val="0"/>
-        </w:rPr>
-        <w:t xml:space="preserve">SFRA</w:t>
-      </w:r>
-    </w:p>
-    <w:p>
-      <w:pPr>
-        <w:rPr/>
-      </w:pPr>
-      <w:r>
-        <w:rPr>
-          <w:rtl w:val="0"/>
-        </w:rPr>
-        <w:t xml:space="preserve">Nothing to do.</w:t>
-      </w:r>
-    </w:p>
-    <w:p>
-      <w:pPr>
-        <w:rPr/>
-      </w:pPr>
-      <w:r>
-        <w:rPr>
-          <w:rtl w:val="0"/>
-        </w:rPr>
-      </w:r>
-    </w:p>
-    <w:p>
-      <w:pPr>
-        <w:pStyle w:val="Heading2"/>
-        <w:numPr>
-          <w:ilvl w:val="0"/>
-          <w:numId w:val="2"/>
-        </w:numPr>
-        <w:ind w:left="1440" w:hanging="360"/>
-        <w:rPr>
-          <w:u w:val="none"/>
-        </w:rPr>
-      </w:pPr>
-      <w:bookmarkStart w:colFirst="0" w:colLast="0" w:name="_84zj5entm82h" w:id="8"/>
-      <w:bookmarkEnd w:id="8"/>
-      <w:r>
-        <w:rPr>
-          <w:rtl w:val="0"/>
-        </w:rPr>
-        <w:t xml:space="preserve">Site Genesis</w:t>
-      </w:r>
-    </w:p>
-    <w:p>
-      <w:pPr>
-        <w:rPr/>
-      </w:pPr>
-      <w:r>
-        <w:rPr>
-          <w:rtl w:val="0"/>
-        </w:rPr>
-      </w:r>
-    </w:p>
-    <w:p>
-      <w:pPr>
-        <w:pStyle w:val="Heading3"/>
-        <w:numPr>
-          <w:ilvl w:val="1"/>
-          <w:numId w:val="2"/>
-        </w:numPr>
-        <w:ind w:left="2160" w:hanging="360"/>
-      </w:pPr>
-      <w:bookmarkStart w:colFirst="0" w:colLast="0" w:name="_v9wz8g86g63l" w:id="9"/>
-      <w:bookmarkEnd w:id="9"/>
       <w:r>
         <w:rPr>
           <w:rtl w:val="0"/>
@@ -2350,15 +2066,15 @@
     </w:p>
     <w:p>
       <w:pPr>
-        <w:pStyle w:val="Heading3"/>
+        <w:pStyle w:val="Heading2"/>
         <w:numPr>
-          <w:ilvl w:val="1"/>
+          <w:ilvl w:val="0"/>
           <w:numId w:val="2"/>
         </w:numPr>
-        <w:ind w:left="2160" w:hanging="360"/>
-      </w:pPr>
-      <w:bookmarkStart w:colFirst="0" w:colLast="0" w:name="_80uk5ie3b8x6" w:id="10"/>
-      <w:bookmarkEnd w:id="10"/>
+        <w:ind w:left="1440" w:hanging="360"/>
+      </w:pPr>
+      <w:bookmarkStart w:colFirst="0" w:colLast="0" w:name="_80uk5ie3b8x6" w:id="8"/>
+      <w:bookmarkEnd w:id="8"/>
       <w:r>
         <w:rPr>
           <w:rtl w:val="0"/>
@@ -2563,16 +2279,16 @@
     </w:p>
     <w:p>
       <w:pPr>
-        <w:pStyle w:val="Heading3"/>
+        <w:pStyle w:val="Heading2"/>
         <w:numPr>
-          <w:ilvl w:val="1"/>
+          <w:ilvl w:val="0"/>
           <w:numId w:val="2"/>
         </w:numPr>
-        <w:ind w:left="2160" w:hanging="360"/>
-        <w:rPr/>
-      </w:pPr>
-      <w:bookmarkStart w:colFirst="0" w:colLast="0" w:name="_f1v89yfovt1i" w:id="11"/>
-      <w:bookmarkEnd w:id="11"/>
+        <w:ind w:left="1440" w:hanging="360"/>
+        <w:rPr/>
+      </w:pPr>
+      <w:bookmarkStart w:colFirst="0" w:colLast="0" w:name="_f1v89yfovt1i" w:id="9"/>
+      <w:bookmarkEnd w:id="9"/>
       <w:r>
         <w:rPr>
           <w:rtl w:val="0"/>
@@ -2756,20 +2472,16 @@
     </w:p>
     <w:p>
       <w:pPr>
-        <w:pStyle w:val="Heading3"/>
+        <w:pStyle w:val="Heading2"/>
         <w:numPr>
-          <w:ilvl w:val="1"/>
+          <w:ilvl w:val="0"/>
           <w:numId w:val="2"/>
         </w:numPr>
-        <w:ind w:left="2160" w:hanging="360"/>
-        <w:rPr>
-          <w:color w:val="434343"/>
-          <w:sz w:val="28"/>
-          <w:szCs w:val="28"/>
-        </w:rPr>
-      </w:pPr>
-      <w:bookmarkStart w:colFirst="0" w:colLast="0" w:name="_on248bbeeto4" w:id="12"/>
-      <w:bookmarkEnd w:id="12"/>
+        <w:ind w:left="1440" w:hanging="360"/>
+        <w:rPr/>
+      </w:pPr>
+      <w:bookmarkStart w:colFirst="0" w:colLast="0" w:name="_on248bbeeto4" w:id="10"/>
+      <w:bookmarkEnd w:id="10"/>
       <w:r>
         <w:rPr>
           <w:rtl w:val="0"/>
@@ -2974,20 +2686,16 @@
     </w:p>
     <w:p>
       <w:pPr>
-        <w:pStyle w:val="Heading3"/>
+        <w:pStyle w:val="Heading2"/>
         <w:numPr>
-          <w:ilvl w:val="1"/>
+          <w:ilvl w:val="0"/>
           <w:numId w:val="2"/>
         </w:numPr>
-        <w:ind w:left="2160" w:hanging="360"/>
-        <w:rPr>
-          <w:color w:val="434343"/>
-          <w:sz w:val="28"/>
-          <w:szCs w:val="28"/>
-        </w:rPr>
-      </w:pPr>
-      <w:bookmarkStart w:colFirst="0" w:colLast="0" w:name="_fli3685lcjjr" w:id="13"/>
-      <w:bookmarkEnd w:id="13"/>
+        <w:ind w:left="1440" w:hanging="360"/>
+        <w:rPr/>
+      </w:pPr>
+      <w:bookmarkStart w:colFirst="0" w:colLast="0" w:name="_fli3685lcjjr" w:id="11"/>
+      <w:bookmarkEnd w:id="11"/>
       <w:r>
         <w:rPr>
           <w:rtl w:val="0"/>
@@ -3477,7 +3185,7 @@
     <w:sectPr>
       <w:footerReference r:id="rId7" w:type="default"/>
       <w:footerReference r:id="rId8" w:type="first"/>
-      <w:pgSz w:h="16834" w:w="11909"/>
+      <w:pgSz w:h="16834" w:w="11909" w:orient="portrait"/>
       <w:pgMar w:bottom="1440" w:top="1440" w:left="1440" w:right="1440" w:header="720" w:footer="720"/>
       <w:pgNumType w:start="0"/>
       <w:titlePg w:val="1"/>

</xml_diff>